<commit_message>
communication paper tiny modification
</commit_message>
<xml_diff>
--- a/人物通讯 宫天何.docx
+++ b/人物通讯 宫天何.docx
@@ -39,8 +39,6 @@
         </w:rPr>
         <w:t>如果</w:t>
       </w:r>
-      <w:bookmarkStart w:id="0" w:name="_GoBack"/>
-      <w:bookmarkEnd w:id="0"/>
       <w:r>
         <w:rPr>
           <w:rFonts w:hint="eastAsia"/>
@@ -220,7 +218,13 @@
         <w:rPr>
           <w:rFonts w:hint="eastAsia"/>
         </w:rPr>
-        <w:t>“当时那个时候还是3.</w:t>
+        <w:t>“当年</w:t>
+      </w:r>
+      <w:r>
+        <w:rPr>
+          <w:rFonts w:hint="eastAsia"/>
+        </w:rPr>
+        <w:t>那个时候还是3.</w:t>
       </w:r>
       <w:r>
         <w:t>5</w:t>
@@ -401,7 +405,13 @@
         <w:rPr>
           <w:rFonts w:hint="eastAsia"/>
         </w:rPr>
-        <w:t>宫天何的父亲这样说道。宫天何的父亲与xx年就读于南京大学动物学系，但是自己对理科不感兴趣，执着于古典文学，毕业后就职于泰州市广播电台。</w:t>
+        <w:t>宫天何的父亲这样说道。宫天何的父亲于</w:t>
+      </w:r>
+      <w:r>
+        <w:rPr>
+          <w:rFonts w:hint="eastAsia"/>
+        </w:rPr>
+        <w:t>xx年就读于南京大学动物学系，但是自己对理科不感兴趣，执着于古典文学，毕业后就职于泰州市广播电台。</w:t>
       </w:r>
       <w:r>
         <w:rPr>
@@ -420,7 +430,19 @@
           <w:rFonts w:hint="eastAsia"/>
         </w:rPr>
         <w:lastRenderedPageBreak/>
-        <w:t>专业，全家人开会次数超过了五次，每次都是六人出席，从没有缺席。</w:t>
+        <w:t>专业，全家人开会次数超过了五次，每次都是</w:t>
+      </w:r>
+      <w:r>
+        <w:rPr>
+          <w:rFonts w:hint="eastAsia"/>
+        </w:rPr>
+        <w:t>全家</w:t>
+      </w:r>
+      <w:r>
+        <w:rPr>
+          <w:rFonts w:hint="eastAsia"/>
+        </w:rPr>
+        <w:t>六人出席，从没有缺席。</w:t>
       </w:r>
       <w:r>
         <w:rPr>
@@ -468,13 +490,51 @@
         <w:rPr>
           <w:rFonts w:hint="eastAsia"/>
         </w:rPr>
-        <w:t>过数学课，之后他好像教学乐此不疲。</w:t>
-      </w:r>
-      <w:r>
-        <w:rPr>
-          <w:rFonts w:hint="eastAsia"/>
-        </w:rPr>
-        <w:t>”父亲说，“最后我们学校敲定在南京邮电大学和南京师范大学，其中南京邮电大学</w:t>
+        <w:t>过数学课，之后他好像</w:t>
+      </w:r>
+      <w:r>
+        <w:rPr>
+          <w:rFonts w:hint="eastAsia"/>
+        </w:rPr>
+        <w:t>对</w:t>
+      </w:r>
+      <w:r>
+        <w:rPr>
+          <w:rFonts w:hint="eastAsia"/>
+        </w:rPr>
+        <w:t>教学乐此不疲。</w:t>
+      </w:r>
+      <w:r>
+        <w:rPr>
+          <w:rFonts w:hint="eastAsia"/>
+        </w:rPr>
+        <w:t>”父亲说，“最后我们</w:t>
+      </w:r>
+      <w:r>
+        <w:rPr>
+          <w:rFonts w:hint="eastAsia"/>
+        </w:rPr>
+        <w:t>把</w:t>
+      </w:r>
+      <w:r>
+        <w:rPr>
+          <w:rFonts w:hint="eastAsia"/>
+        </w:rPr>
+        <w:t>学校敲定在南京邮电大学和南京师范大学</w:t>
+      </w:r>
+      <w:r>
+        <w:rPr>
+          <w:rFonts w:hint="eastAsia"/>
+        </w:rPr>
+        <w:t>之间</w:t>
+      </w:r>
+      <w:bookmarkStart w:id="0" w:name="_GoBack"/>
+      <w:bookmarkEnd w:id="0"/>
+      <w:r>
+        <w:rPr>
+          <w:rFonts w:hint="eastAsia"/>
+        </w:rPr>
+        <w:t>，其中南京邮电大学</w:t>
       </w:r>
       <w:r>
         <w:rPr>
@@ -618,28 +678,16 @@
         <w:t>月，宫天何就读于南京邮电大学计算机学院信息安全系。</w:t>
       </w:r>
     </w:p>
+    <w:p/>
     <w:p>
-      <w:pPr>
-        <w:rPr>
-          <w:rFonts w:hint="eastAsia"/>
-        </w:rPr>
-      </w:pPr>
+      <w:r>
+        <w:rPr>
+          <w:rFonts w:hint="eastAsia"/>
+        </w:rPr>
+        <w:t>充实的本科生活</w:t>
+      </w:r>
     </w:p>
-    <w:p>
-      <w:r>
-        <w:rPr>
-          <w:rFonts w:hint="eastAsia"/>
-        </w:rPr>
-        <w:t>充实的本科生活</w:t>
-      </w:r>
-    </w:p>
-    <w:p>
-      <w:pPr>
-        <w:rPr>
-          <w:rFonts w:hint="eastAsia"/>
-        </w:rPr>
-      </w:pPr>
-    </w:p>
+    <w:p/>
     <w:sectPr>
       <w:pgSz w:w="11906" w:h="16838"/>
       <w:pgMar w:top="1440" w:right="1800" w:bottom="1440" w:left="1800" w:header="851" w:footer="992" w:gutter="0"/>

</xml_diff>